<commit_message>
Push model BERT base and BERT+LSTM+RCNN
</commit_message>
<xml_diff>
--- a/Takenote/Takenote.docx
+++ b/Takenote/Takenote.docx
@@ -249,17 +249,7 @@
           <w:sz w:val="28"/>
           <w:szCs w:val="28"/>
         </w:rPr>
-        <w:t>BeautifulSoup, Scrapy</w:t>
-      </w:r>
-      <w:r>
-        <w:rPr>
-          <w:rFonts w:ascii="Times New Roman" w:hAnsi="Times New Roman" w:cs="Times New Roman"/>
-          <w:b/>
-          <w:bCs/>
-          <w:sz w:val="28"/>
-          <w:szCs w:val="28"/>
-        </w:rPr>
-        <w:t>, Selenium</w:t>
+        <w:t>BeautifulSoup, Scrapy, Selenium</w:t>
       </w:r>
       <w:r>
         <w:rPr>
@@ -407,7 +397,7 @@
           <w:szCs w:val="28"/>
         </w:rPr>
         <w:pict w14:anchorId="4E58522A">
-          <v:rect id="_x0000_i1043" style="width:0;height:1.5pt" o:hralign="center" o:hrstd="t" o:hr="t" fillcolor="#a0a0a0" stroked="f"/>
+          <v:rect id="_x0000_i1025" style="width:0;height:1.5pt" o:hralign="center" o:hrstd="t" o:hr="t" fillcolor="#a0a0a0" stroked="f"/>
         </w:pict>
       </w:r>
     </w:p>
@@ -792,7 +782,7 @@
           <w:szCs w:val="28"/>
         </w:rPr>
         <w:pict w14:anchorId="2D54F518">
-          <v:rect id="_x0000_i1044" style="width:0;height:1.5pt" o:hralign="center" o:hrstd="t" o:hr="t" fillcolor="#a0a0a0" stroked="f"/>
+          <v:rect id="_x0000_i1026" style="width:0;height:1.5pt" o:hralign="center" o:hrstd="t" o:hr="t" fillcolor="#a0a0a0" stroked="f"/>
         </w:pict>
       </w:r>
     </w:p>
@@ -890,17 +880,7 @@
           <w:sz w:val="28"/>
           <w:szCs w:val="28"/>
         </w:rPr>
-        <w:t>BERT-base</w:t>
-      </w:r>
-      <w:r>
-        <w:rPr>
-          <w:rFonts w:ascii="Times New Roman" w:hAnsi="Times New Roman" w:cs="Times New Roman"/>
-          <w:b/>
-          <w:bCs/>
-          <w:sz w:val="28"/>
-          <w:szCs w:val="28"/>
-        </w:rPr>
-        <w:t xml:space="preserve"> </w:t>
+        <w:t xml:space="preserve">BERT-base </w:t>
       </w:r>
     </w:p>
     <w:p>
@@ -1082,7 +1062,7 @@
           <w:szCs w:val="28"/>
         </w:rPr>
         <w:pict w14:anchorId="2F4B5969">
-          <v:rect id="_x0000_i1045" style="width:0;height:1.5pt" o:hralign="center" o:hrstd="t" o:hr="t" fillcolor="#a0a0a0" stroked="f"/>
+          <v:rect id="_x0000_i1027" style="width:0;height:1.5pt" o:hralign="center" o:hrstd="t" o:hr="t" fillcolor="#a0a0a0" stroked="f"/>
         </w:pict>
       </w:r>
     </w:p>
@@ -1208,6 +1188,1298 @@
         <w:t xml:space="preserve"> để tối ưu kết quả</w:t>
       </w:r>
     </w:p>
+    <w:p>
+      <w:pPr>
+        <w:rPr>
+          <w:rFonts w:ascii="Times New Roman" w:hAnsi="Times New Roman" w:cs="Times New Roman"/>
+          <w:sz w:val="28"/>
+          <w:szCs w:val="28"/>
+        </w:rPr>
+      </w:pPr>
+    </w:p>
+    <w:p>
+      <w:pPr>
+        <w:rPr>
+          <w:rFonts w:ascii="Times New Roman" w:hAnsi="Times New Roman" w:cs="Times New Roman"/>
+          <w:sz w:val="28"/>
+          <w:szCs w:val="28"/>
+        </w:rPr>
+      </w:pPr>
+    </w:p>
+    <w:p>
+      <w:pPr>
+        <w:rPr>
+          <w:rFonts w:ascii="Times New Roman" w:hAnsi="Times New Roman" w:cs="Times New Roman"/>
+          <w:sz w:val="28"/>
+          <w:szCs w:val="28"/>
+        </w:rPr>
+      </w:pPr>
+    </w:p>
+    <w:p>
+      <w:pPr>
+        <w:rPr>
+          <w:rFonts w:ascii="Times New Roman" w:hAnsi="Times New Roman" w:cs="Times New Roman"/>
+          <w:sz w:val="28"/>
+          <w:szCs w:val="28"/>
+        </w:rPr>
+      </w:pPr>
+    </w:p>
+    <w:p>
+      <w:pPr>
+        <w:rPr>
+          <w:rFonts w:ascii="Times New Roman" w:hAnsi="Times New Roman" w:cs="Times New Roman"/>
+          <w:sz w:val="28"/>
+          <w:szCs w:val="28"/>
+        </w:rPr>
+      </w:pPr>
+    </w:p>
+    <w:p>
+      <w:pPr>
+        <w:rPr>
+          <w:rFonts w:ascii="Times New Roman" w:hAnsi="Times New Roman" w:cs="Times New Roman"/>
+          <w:sz w:val="28"/>
+          <w:szCs w:val="28"/>
+        </w:rPr>
+      </w:pPr>
+    </w:p>
+    <w:p>
+      <w:pPr>
+        <w:rPr>
+          <w:rFonts w:ascii="Times New Roman" w:hAnsi="Times New Roman" w:cs="Times New Roman"/>
+          <w:sz w:val="28"/>
+          <w:szCs w:val="28"/>
+        </w:rPr>
+      </w:pPr>
+    </w:p>
+    <w:p>
+      <w:pPr>
+        <w:rPr>
+          <w:rFonts w:ascii="Times New Roman" w:hAnsi="Times New Roman" w:cs="Times New Roman"/>
+          <w:sz w:val="28"/>
+          <w:szCs w:val="28"/>
+        </w:rPr>
+      </w:pPr>
+    </w:p>
+    <w:p>
+      <w:pPr>
+        <w:rPr>
+          <w:rFonts w:ascii="Times New Roman" w:hAnsi="Times New Roman" w:cs="Times New Roman"/>
+          <w:sz w:val="28"/>
+          <w:szCs w:val="28"/>
+        </w:rPr>
+      </w:pPr>
+    </w:p>
+    <w:p>
+      <w:pPr>
+        <w:rPr>
+          <w:rFonts w:ascii="Times New Roman" w:hAnsi="Times New Roman" w:cs="Times New Roman"/>
+          <w:sz w:val="28"/>
+          <w:szCs w:val="28"/>
+        </w:rPr>
+      </w:pPr>
+    </w:p>
+    <w:p>
+      <w:pPr>
+        <w:rPr>
+          <w:rFonts w:ascii="Times New Roman" w:hAnsi="Times New Roman" w:cs="Times New Roman"/>
+          <w:sz w:val="28"/>
+          <w:szCs w:val="28"/>
+        </w:rPr>
+      </w:pPr>
+      <w:r>
+        <w:rPr>
+          <w:rFonts w:ascii="Times New Roman" w:hAnsi="Times New Roman" w:cs="Times New Roman"/>
+          <w:i/>
+          <w:iCs/>
+          <w:sz w:val="28"/>
+          <w:szCs w:val="28"/>
+        </w:rPr>
+        <w:lastRenderedPageBreak/>
+        <w:t xml:space="preserve">Kết quả mô hình </w:t>
+      </w:r>
+      <w:r>
+        <w:rPr>
+          <w:rFonts w:ascii="Times New Roman" w:hAnsi="Times New Roman" w:cs="Times New Roman"/>
+          <w:i/>
+          <w:iCs/>
+          <w:sz w:val="28"/>
+          <w:szCs w:val="28"/>
+        </w:rPr>
+        <w:t>Vreview dataset</w:t>
+      </w:r>
+      <w:r>
+        <w:rPr>
+          <w:rFonts w:ascii="Times New Roman" w:hAnsi="Times New Roman" w:cs="Times New Roman"/>
+          <w:i/>
+          <w:iCs/>
+          <w:sz w:val="28"/>
+          <w:szCs w:val="28"/>
+        </w:rPr>
+        <w:t xml:space="preserve"> (AIVIVN) (DATA) </w:t>
+      </w:r>
+    </w:p>
+    <w:tbl>
+      <w:tblPr>
+        <w:tblW w:w="0" w:type="auto"/>
+        <w:tblCellMar>
+          <w:top w:w="15" w:type="dxa"/>
+          <w:left w:w="15" w:type="dxa"/>
+          <w:bottom w:w="15" w:type="dxa"/>
+          <w:right w:w="15" w:type="dxa"/>
+        </w:tblCellMar>
+        <w:tblLook w:val="04A0" w:firstRow="1" w:lastRow="0" w:firstColumn="1" w:lastColumn="0" w:noHBand="0" w:noVBand="1"/>
+      </w:tblPr>
+      <w:tblGrid>
+        <w:gridCol w:w="1935"/>
+        <w:gridCol w:w="1956"/>
+        <w:gridCol w:w="1603"/>
+        <w:gridCol w:w="1168"/>
+      </w:tblGrid>
+      <w:tr>
+        <w:trPr>
+          <w:tblHeader/>
+        </w:trPr>
+        <w:tc>
+          <w:tcPr>
+            <w:tcW w:w="0" w:type="auto"/>
+            <w:tcMar>
+              <w:top w:w="90" w:type="dxa"/>
+              <w:left w:w="195" w:type="dxa"/>
+              <w:bottom w:w="90" w:type="dxa"/>
+              <w:right w:w="195" w:type="dxa"/>
+            </w:tcMar>
+            <w:vAlign w:val="center"/>
+            <w:hideMark/>
+          </w:tcPr>
+          <w:p>
+            <w:pPr>
+              <w:rPr>
+                <w:rFonts w:ascii="Times New Roman" w:hAnsi="Times New Roman" w:cs="Times New Roman"/>
+                <w:b/>
+                <w:bCs/>
+                <w:sz w:val="28"/>
+                <w:szCs w:val="28"/>
+              </w:rPr>
+            </w:pPr>
+            <w:r>
+              <w:rPr>
+                <w:rFonts w:ascii="Times New Roman" w:hAnsi="Times New Roman" w:cs="Times New Roman"/>
+                <w:b/>
+                <w:bCs/>
+                <w:sz w:val="28"/>
+                <w:szCs w:val="28"/>
+              </w:rPr>
+              <w:t>Model</w:t>
+            </w:r>
+          </w:p>
+        </w:tc>
+        <w:tc>
+          <w:tcPr>
+            <w:tcW w:w="0" w:type="auto"/>
+            <w:tcMar>
+              <w:top w:w="90" w:type="dxa"/>
+              <w:left w:w="195" w:type="dxa"/>
+              <w:bottom w:w="90" w:type="dxa"/>
+              <w:right w:w="195" w:type="dxa"/>
+            </w:tcMar>
+            <w:vAlign w:val="center"/>
+            <w:hideMark/>
+          </w:tcPr>
+          <w:p>
+            <w:pPr>
+              <w:rPr>
+                <w:rFonts w:ascii="Times New Roman" w:hAnsi="Times New Roman" w:cs="Times New Roman"/>
+                <w:b/>
+                <w:bCs/>
+                <w:sz w:val="28"/>
+                <w:szCs w:val="28"/>
+              </w:rPr>
+            </w:pPr>
+            <w:proofErr w:type="gramStart"/>
+            <w:r>
+              <w:rPr>
+                <w:rFonts w:ascii="Times New Roman" w:hAnsi="Times New Roman" w:cs="Times New Roman"/>
+                <w:b/>
+                <w:bCs/>
+                <w:sz w:val="28"/>
+                <w:szCs w:val="28"/>
+              </w:rPr>
+              <w:t>Precision(</w:t>
+            </w:r>
+            <w:proofErr w:type="gramEnd"/>
+            <w:r>
+              <w:rPr>
+                <w:rFonts w:ascii="Times New Roman" w:hAnsi="Times New Roman" w:cs="Times New Roman"/>
+                <w:b/>
+                <w:bCs/>
+                <w:sz w:val="28"/>
+                <w:szCs w:val="28"/>
+              </w:rPr>
+              <w:t>%)</w:t>
+            </w:r>
+          </w:p>
+        </w:tc>
+        <w:tc>
+          <w:tcPr>
+            <w:tcW w:w="0" w:type="auto"/>
+            <w:tcMar>
+              <w:top w:w="90" w:type="dxa"/>
+              <w:left w:w="195" w:type="dxa"/>
+              <w:bottom w:w="90" w:type="dxa"/>
+              <w:right w:w="195" w:type="dxa"/>
+            </w:tcMar>
+            <w:vAlign w:val="center"/>
+            <w:hideMark/>
+          </w:tcPr>
+          <w:p>
+            <w:pPr>
+              <w:rPr>
+                <w:rFonts w:ascii="Times New Roman" w:hAnsi="Times New Roman" w:cs="Times New Roman"/>
+                <w:b/>
+                <w:bCs/>
+                <w:sz w:val="28"/>
+                <w:szCs w:val="28"/>
+              </w:rPr>
+            </w:pPr>
+            <w:proofErr w:type="gramStart"/>
+            <w:r>
+              <w:rPr>
+                <w:rFonts w:ascii="Times New Roman" w:hAnsi="Times New Roman" w:cs="Times New Roman"/>
+                <w:b/>
+                <w:bCs/>
+                <w:sz w:val="28"/>
+                <w:szCs w:val="28"/>
+              </w:rPr>
+              <w:t>Recall(</w:t>
+            </w:r>
+            <w:proofErr w:type="gramEnd"/>
+            <w:r>
+              <w:rPr>
+                <w:rFonts w:ascii="Times New Roman" w:hAnsi="Times New Roman" w:cs="Times New Roman"/>
+                <w:b/>
+                <w:bCs/>
+                <w:sz w:val="28"/>
+                <w:szCs w:val="28"/>
+              </w:rPr>
+              <w:t>%)</w:t>
+            </w:r>
+          </w:p>
+        </w:tc>
+        <w:tc>
+          <w:tcPr>
+            <w:tcW w:w="0" w:type="auto"/>
+            <w:tcMar>
+              <w:top w:w="90" w:type="dxa"/>
+              <w:left w:w="195" w:type="dxa"/>
+              <w:bottom w:w="90" w:type="dxa"/>
+              <w:right w:w="195" w:type="dxa"/>
+            </w:tcMar>
+            <w:vAlign w:val="center"/>
+            <w:hideMark/>
+          </w:tcPr>
+          <w:p>
+            <w:pPr>
+              <w:rPr>
+                <w:rFonts w:ascii="Times New Roman" w:hAnsi="Times New Roman" w:cs="Times New Roman"/>
+                <w:b/>
+                <w:bCs/>
+                <w:sz w:val="28"/>
+                <w:szCs w:val="28"/>
+              </w:rPr>
+            </w:pPr>
+            <w:r>
+              <w:rPr>
+                <w:rFonts w:ascii="Times New Roman" w:hAnsi="Times New Roman" w:cs="Times New Roman"/>
+                <w:b/>
+                <w:bCs/>
+                <w:sz w:val="28"/>
+                <w:szCs w:val="28"/>
+              </w:rPr>
+              <w:t>F1(%)</w:t>
+            </w:r>
+          </w:p>
+        </w:tc>
+      </w:tr>
+      <w:tr>
+        <w:tc>
+          <w:tcPr>
+            <w:tcW w:w="0" w:type="auto"/>
+            <w:tcMar>
+              <w:top w:w="90" w:type="dxa"/>
+              <w:left w:w="195" w:type="dxa"/>
+              <w:bottom w:w="90" w:type="dxa"/>
+              <w:right w:w="195" w:type="dxa"/>
+            </w:tcMar>
+            <w:vAlign w:val="center"/>
+            <w:hideMark/>
+          </w:tcPr>
+          <w:p>
+            <w:pPr>
+              <w:rPr>
+                <w:rFonts w:ascii="Times New Roman" w:hAnsi="Times New Roman" w:cs="Times New Roman"/>
+                <w:sz w:val="28"/>
+                <w:szCs w:val="28"/>
+              </w:rPr>
+            </w:pPr>
+            <w:r>
+              <w:rPr>
+                <w:rFonts w:ascii="Times New Roman" w:hAnsi="Times New Roman" w:cs="Times New Roman"/>
+                <w:sz w:val="28"/>
+                <w:szCs w:val="28"/>
+              </w:rPr>
+              <w:t>BERT-base</w:t>
+            </w:r>
+          </w:p>
+        </w:tc>
+        <w:tc>
+          <w:tcPr>
+            <w:tcW w:w="0" w:type="auto"/>
+            <w:tcMar>
+              <w:top w:w="90" w:type="dxa"/>
+              <w:left w:w="195" w:type="dxa"/>
+              <w:bottom w:w="90" w:type="dxa"/>
+              <w:right w:w="195" w:type="dxa"/>
+            </w:tcMar>
+            <w:vAlign w:val="center"/>
+            <w:hideMark/>
+          </w:tcPr>
+          <w:p>
+            <w:pPr>
+              <w:rPr>
+                <w:rFonts w:ascii="Times New Roman" w:hAnsi="Times New Roman" w:cs="Times New Roman"/>
+                <w:sz w:val="28"/>
+                <w:szCs w:val="28"/>
+              </w:rPr>
+            </w:pPr>
+            <w:r>
+              <w:rPr>
+                <w:rFonts w:ascii="Times New Roman" w:hAnsi="Times New Roman" w:cs="Times New Roman"/>
+                <w:sz w:val="28"/>
+                <w:szCs w:val="28"/>
+              </w:rPr>
+              <w:t>86.08</w:t>
+            </w:r>
+          </w:p>
+        </w:tc>
+        <w:tc>
+          <w:tcPr>
+            <w:tcW w:w="0" w:type="auto"/>
+            <w:tcMar>
+              <w:top w:w="90" w:type="dxa"/>
+              <w:left w:w="195" w:type="dxa"/>
+              <w:bottom w:w="90" w:type="dxa"/>
+              <w:right w:w="195" w:type="dxa"/>
+            </w:tcMar>
+            <w:vAlign w:val="center"/>
+            <w:hideMark/>
+          </w:tcPr>
+          <w:p>
+            <w:pPr>
+              <w:rPr>
+                <w:rFonts w:ascii="Times New Roman" w:hAnsi="Times New Roman" w:cs="Times New Roman"/>
+                <w:sz w:val="28"/>
+                <w:szCs w:val="28"/>
+              </w:rPr>
+            </w:pPr>
+            <w:r>
+              <w:rPr>
+                <w:rFonts w:ascii="Times New Roman" w:hAnsi="Times New Roman" w:cs="Times New Roman"/>
+                <w:sz w:val="28"/>
+                <w:szCs w:val="28"/>
+              </w:rPr>
+              <w:t>88.44</w:t>
+            </w:r>
+          </w:p>
+        </w:tc>
+        <w:tc>
+          <w:tcPr>
+            <w:tcW w:w="0" w:type="auto"/>
+            <w:tcMar>
+              <w:top w:w="90" w:type="dxa"/>
+              <w:left w:w="195" w:type="dxa"/>
+              <w:bottom w:w="90" w:type="dxa"/>
+              <w:right w:w="195" w:type="dxa"/>
+            </w:tcMar>
+            <w:vAlign w:val="center"/>
+            <w:hideMark/>
+          </w:tcPr>
+          <w:p>
+            <w:pPr>
+              <w:rPr>
+                <w:rFonts w:ascii="Times New Roman" w:hAnsi="Times New Roman" w:cs="Times New Roman"/>
+                <w:sz w:val="28"/>
+                <w:szCs w:val="28"/>
+              </w:rPr>
+            </w:pPr>
+            <w:r>
+              <w:rPr>
+                <w:rFonts w:ascii="Times New Roman" w:hAnsi="Times New Roman" w:cs="Times New Roman"/>
+                <w:sz w:val="28"/>
+                <w:szCs w:val="28"/>
+              </w:rPr>
+              <w:t>87.2</w:t>
+            </w:r>
+          </w:p>
+        </w:tc>
+      </w:tr>
+      <w:tr>
+        <w:tc>
+          <w:tcPr>
+            <w:tcW w:w="0" w:type="auto"/>
+            <w:tcMar>
+              <w:top w:w="90" w:type="dxa"/>
+              <w:left w:w="195" w:type="dxa"/>
+              <w:bottom w:w="90" w:type="dxa"/>
+              <w:right w:w="195" w:type="dxa"/>
+            </w:tcMar>
+            <w:vAlign w:val="center"/>
+            <w:hideMark/>
+          </w:tcPr>
+          <w:p>
+            <w:pPr>
+              <w:rPr>
+                <w:rFonts w:ascii="Times New Roman" w:hAnsi="Times New Roman" w:cs="Times New Roman"/>
+                <w:sz w:val="28"/>
+                <w:szCs w:val="28"/>
+              </w:rPr>
+            </w:pPr>
+            <w:r>
+              <w:rPr>
+                <w:rFonts w:ascii="Times New Roman" w:hAnsi="Times New Roman" w:cs="Times New Roman"/>
+                <w:sz w:val="28"/>
+                <w:szCs w:val="28"/>
+              </w:rPr>
+              <w:t>BERT-LSTM</w:t>
+            </w:r>
+          </w:p>
+        </w:tc>
+        <w:tc>
+          <w:tcPr>
+            <w:tcW w:w="0" w:type="auto"/>
+            <w:tcMar>
+              <w:top w:w="90" w:type="dxa"/>
+              <w:left w:w="195" w:type="dxa"/>
+              <w:bottom w:w="90" w:type="dxa"/>
+              <w:right w:w="195" w:type="dxa"/>
+            </w:tcMar>
+            <w:vAlign w:val="center"/>
+            <w:hideMark/>
+          </w:tcPr>
+          <w:p>
+            <w:pPr>
+              <w:rPr>
+                <w:rFonts w:ascii="Times New Roman" w:hAnsi="Times New Roman" w:cs="Times New Roman"/>
+                <w:sz w:val="28"/>
+                <w:szCs w:val="28"/>
+              </w:rPr>
+            </w:pPr>
+            <w:r>
+              <w:rPr>
+                <w:rFonts w:ascii="Times New Roman" w:hAnsi="Times New Roman" w:cs="Times New Roman"/>
+                <w:sz w:val="28"/>
+                <w:szCs w:val="28"/>
+              </w:rPr>
+              <w:t>85.25</w:t>
+            </w:r>
+          </w:p>
+        </w:tc>
+        <w:tc>
+          <w:tcPr>
+            <w:tcW w:w="0" w:type="auto"/>
+            <w:tcMar>
+              <w:top w:w="90" w:type="dxa"/>
+              <w:left w:w="195" w:type="dxa"/>
+              <w:bottom w:w="90" w:type="dxa"/>
+              <w:right w:w="195" w:type="dxa"/>
+            </w:tcMar>
+            <w:vAlign w:val="center"/>
+            <w:hideMark/>
+          </w:tcPr>
+          <w:p>
+            <w:pPr>
+              <w:rPr>
+                <w:rFonts w:ascii="Times New Roman" w:hAnsi="Times New Roman" w:cs="Times New Roman"/>
+                <w:sz w:val="28"/>
+                <w:szCs w:val="28"/>
+              </w:rPr>
+            </w:pPr>
+            <w:r>
+              <w:rPr>
+                <w:rFonts w:ascii="Times New Roman" w:hAnsi="Times New Roman" w:cs="Times New Roman"/>
+                <w:sz w:val="28"/>
+                <w:szCs w:val="28"/>
+              </w:rPr>
+              <w:t>89.9</w:t>
+            </w:r>
+          </w:p>
+        </w:tc>
+        <w:tc>
+          <w:tcPr>
+            <w:tcW w:w="0" w:type="auto"/>
+            <w:tcMar>
+              <w:top w:w="90" w:type="dxa"/>
+              <w:left w:w="195" w:type="dxa"/>
+              <w:bottom w:w="90" w:type="dxa"/>
+              <w:right w:w="195" w:type="dxa"/>
+            </w:tcMar>
+            <w:vAlign w:val="center"/>
+            <w:hideMark/>
+          </w:tcPr>
+          <w:p>
+            <w:pPr>
+              <w:rPr>
+                <w:rFonts w:ascii="Times New Roman" w:hAnsi="Times New Roman" w:cs="Times New Roman"/>
+                <w:sz w:val="28"/>
+                <w:szCs w:val="28"/>
+              </w:rPr>
+            </w:pPr>
+            <w:r>
+              <w:rPr>
+                <w:rFonts w:ascii="Times New Roman" w:hAnsi="Times New Roman" w:cs="Times New Roman"/>
+                <w:sz w:val="28"/>
+                <w:szCs w:val="28"/>
+              </w:rPr>
+              <w:t>87.5</w:t>
+            </w:r>
+          </w:p>
+        </w:tc>
+      </w:tr>
+      <w:tr>
+        <w:tc>
+          <w:tcPr>
+            <w:tcW w:w="0" w:type="auto"/>
+            <w:tcMar>
+              <w:top w:w="90" w:type="dxa"/>
+              <w:left w:w="195" w:type="dxa"/>
+              <w:bottom w:w="90" w:type="dxa"/>
+              <w:right w:w="195" w:type="dxa"/>
+            </w:tcMar>
+            <w:vAlign w:val="center"/>
+            <w:hideMark/>
+          </w:tcPr>
+          <w:p>
+            <w:pPr>
+              <w:rPr>
+                <w:rFonts w:ascii="Times New Roman" w:hAnsi="Times New Roman" w:cs="Times New Roman"/>
+                <w:sz w:val="28"/>
+                <w:szCs w:val="28"/>
+              </w:rPr>
+            </w:pPr>
+            <w:r>
+              <w:rPr>
+                <w:rFonts w:ascii="Times New Roman" w:hAnsi="Times New Roman" w:cs="Times New Roman"/>
+                <w:sz w:val="28"/>
+                <w:szCs w:val="28"/>
+              </w:rPr>
+              <w:t>BERT-RCNN</w:t>
+            </w:r>
+          </w:p>
+        </w:tc>
+        <w:tc>
+          <w:tcPr>
+            <w:tcW w:w="0" w:type="auto"/>
+            <w:tcMar>
+              <w:top w:w="90" w:type="dxa"/>
+              <w:left w:w="195" w:type="dxa"/>
+              <w:bottom w:w="90" w:type="dxa"/>
+              <w:right w:w="195" w:type="dxa"/>
+            </w:tcMar>
+            <w:vAlign w:val="center"/>
+            <w:hideMark/>
+          </w:tcPr>
+          <w:p>
+            <w:pPr>
+              <w:rPr>
+                <w:rFonts w:ascii="Times New Roman" w:hAnsi="Times New Roman" w:cs="Times New Roman"/>
+                <w:sz w:val="28"/>
+                <w:szCs w:val="28"/>
+              </w:rPr>
+            </w:pPr>
+            <w:r>
+              <w:rPr>
+                <w:rFonts w:ascii="Times New Roman" w:hAnsi="Times New Roman" w:cs="Times New Roman"/>
+                <w:sz w:val="28"/>
+                <w:szCs w:val="28"/>
+              </w:rPr>
+              <w:t>87.08</w:t>
+            </w:r>
+          </w:p>
+        </w:tc>
+        <w:tc>
+          <w:tcPr>
+            <w:tcW w:w="0" w:type="auto"/>
+            <w:tcMar>
+              <w:top w:w="90" w:type="dxa"/>
+              <w:left w:w="195" w:type="dxa"/>
+              <w:bottom w:w="90" w:type="dxa"/>
+              <w:right w:w="195" w:type="dxa"/>
+            </w:tcMar>
+            <w:vAlign w:val="center"/>
+            <w:hideMark/>
+          </w:tcPr>
+          <w:p>
+            <w:pPr>
+              <w:rPr>
+                <w:rFonts w:ascii="Times New Roman" w:hAnsi="Times New Roman" w:cs="Times New Roman"/>
+                <w:sz w:val="28"/>
+                <w:szCs w:val="28"/>
+              </w:rPr>
+            </w:pPr>
+            <w:r>
+              <w:rPr>
+                <w:rFonts w:ascii="Times New Roman" w:hAnsi="Times New Roman" w:cs="Times New Roman"/>
+                <w:sz w:val="28"/>
+                <w:szCs w:val="28"/>
+              </w:rPr>
+              <w:t>89.38</w:t>
+            </w:r>
+          </w:p>
+        </w:tc>
+        <w:tc>
+          <w:tcPr>
+            <w:tcW w:w="0" w:type="auto"/>
+            <w:tcMar>
+              <w:top w:w="90" w:type="dxa"/>
+              <w:left w:w="195" w:type="dxa"/>
+              <w:bottom w:w="90" w:type="dxa"/>
+              <w:right w:w="195" w:type="dxa"/>
+            </w:tcMar>
+            <w:vAlign w:val="center"/>
+            <w:hideMark/>
+          </w:tcPr>
+          <w:p>
+            <w:pPr>
+              <w:rPr>
+                <w:rFonts w:ascii="Times New Roman" w:hAnsi="Times New Roman" w:cs="Times New Roman"/>
+                <w:sz w:val="28"/>
+                <w:szCs w:val="28"/>
+              </w:rPr>
+            </w:pPr>
+            <w:r>
+              <w:rPr>
+                <w:rFonts w:ascii="Times New Roman" w:hAnsi="Times New Roman" w:cs="Times New Roman"/>
+                <w:b/>
+                <w:bCs/>
+                <w:sz w:val="28"/>
+                <w:szCs w:val="28"/>
+              </w:rPr>
+              <w:t>88.22</w:t>
+            </w:r>
+          </w:p>
+        </w:tc>
+      </w:tr>
+    </w:tbl>
+    <w:p>
+      <w:pPr>
+        <w:rPr>
+          <w:rFonts w:ascii="Times New Roman" w:hAnsi="Times New Roman" w:cs="Times New Roman"/>
+          <w:sz w:val="28"/>
+          <w:szCs w:val="28"/>
+        </w:rPr>
+      </w:pPr>
+    </w:p>
+    <w:p>
+      <w:pPr>
+        <w:rPr>
+          <w:rFonts w:ascii="Times New Roman" w:hAnsi="Times New Roman" w:cs="Times New Roman"/>
+          <w:sz w:val="28"/>
+          <w:szCs w:val="28"/>
+        </w:rPr>
+      </w:pPr>
+      <w:r>
+        <w:rPr>
+          <w:rFonts w:ascii="Times New Roman" w:hAnsi="Times New Roman" w:cs="Times New Roman"/>
+          <w:i/>
+          <w:iCs/>
+          <w:sz w:val="28"/>
+          <w:szCs w:val="28"/>
+        </w:rPr>
+        <w:t>Kết quả mô hình</w:t>
+      </w:r>
+      <w:r>
+        <w:rPr>
+          <w:rFonts w:ascii="Times New Roman" w:hAnsi="Times New Roman" w:cs="Times New Roman"/>
+          <w:sz w:val="28"/>
+          <w:szCs w:val="28"/>
+        </w:rPr>
+        <w:t xml:space="preserve"> </w:t>
+      </w:r>
+      <w:r>
+        <w:rPr>
+          <w:rFonts w:ascii="Times New Roman" w:hAnsi="Times New Roman" w:cs="Times New Roman"/>
+          <w:i/>
+          <w:iCs/>
+          <w:sz w:val="28"/>
+          <w:szCs w:val="28"/>
+        </w:rPr>
+        <w:t>NTC-SV Dataset</w:t>
+      </w:r>
+      <w:r>
+        <w:rPr>
+          <w:rFonts w:ascii="Times New Roman" w:hAnsi="Times New Roman" w:cs="Times New Roman"/>
+          <w:i/>
+          <w:iCs/>
+          <w:sz w:val="28"/>
+          <w:szCs w:val="28"/>
+        </w:rPr>
+        <w:t xml:space="preserve"> (FOODY)</w:t>
+      </w:r>
+    </w:p>
+    <w:tbl>
+      <w:tblPr>
+        <w:tblW w:w="0" w:type="auto"/>
+        <w:tblCellMar>
+          <w:top w:w="15" w:type="dxa"/>
+          <w:left w:w="15" w:type="dxa"/>
+          <w:bottom w:w="15" w:type="dxa"/>
+          <w:right w:w="15" w:type="dxa"/>
+        </w:tblCellMar>
+        <w:tblLook w:val="04A0" w:firstRow="1" w:lastRow="0" w:firstColumn="1" w:lastColumn="0" w:noHBand="0" w:noVBand="1"/>
+      </w:tblPr>
+      <w:tblGrid>
+        <w:gridCol w:w="1935"/>
+        <w:gridCol w:w="1956"/>
+        <w:gridCol w:w="1603"/>
+        <w:gridCol w:w="1168"/>
+      </w:tblGrid>
+      <w:tr>
+        <w:trPr>
+          <w:tblHeader/>
+        </w:trPr>
+        <w:tc>
+          <w:tcPr>
+            <w:tcW w:w="0" w:type="auto"/>
+            <w:tcMar>
+              <w:top w:w="90" w:type="dxa"/>
+              <w:left w:w="195" w:type="dxa"/>
+              <w:bottom w:w="90" w:type="dxa"/>
+              <w:right w:w="195" w:type="dxa"/>
+            </w:tcMar>
+            <w:vAlign w:val="center"/>
+            <w:hideMark/>
+          </w:tcPr>
+          <w:p>
+            <w:pPr>
+              <w:rPr>
+                <w:rFonts w:ascii="Times New Roman" w:hAnsi="Times New Roman" w:cs="Times New Roman"/>
+                <w:b/>
+                <w:bCs/>
+                <w:sz w:val="28"/>
+                <w:szCs w:val="28"/>
+              </w:rPr>
+            </w:pPr>
+            <w:r>
+              <w:rPr>
+                <w:rFonts w:ascii="Times New Roman" w:hAnsi="Times New Roman" w:cs="Times New Roman"/>
+                <w:b/>
+                <w:bCs/>
+                <w:sz w:val="28"/>
+                <w:szCs w:val="28"/>
+              </w:rPr>
+              <w:t>Model</w:t>
+            </w:r>
+          </w:p>
+        </w:tc>
+        <w:tc>
+          <w:tcPr>
+            <w:tcW w:w="0" w:type="auto"/>
+            <w:tcMar>
+              <w:top w:w="90" w:type="dxa"/>
+              <w:left w:w="195" w:type="dxa"/>
+              <w:bottom w:w="90" w:type="dxa"/>
+              <w:right w:w="195" w:type="dxa"/>
+            </w:tcMar>
+            <w:vAlign w:val="center"/>
+            <w:hideMark/>
+          </w:tcPr>
+          <w:p>
+            <w:pPr>
+              <w:rPr>
+                <w:rFonts w:ascii="Times New Roman" w:hAnsi="Times New Roman" w:cs="Times New Roman"/>
+                <w:b/>
+                <w:bCs/>
+                <w:sz w:val="28"/>
+                <w:szCs w:val="28"/>
+              </w:rPr>
+            </w:pPr>
+            <w:proofErr w:type="gramStart"/>
+            <w:r>
+              <w:rPr>
+                <w:rFonts w:ascii="Times New Roman" w:hAnsi="Times New Roman" w:cs="Times New Roman"/>
+                <w:b/>
+                <w:bCs/>
+                <w:sz w:val="28"/>
+                <w:szCs w:val="28"/>
+              </w:rPr>
+              <w:t>Precision(</w:t>
+            </w:r>
+            <w:proofErr w:type="gramEnd"/>
+            <w:r>
+              <w:rPr>
+                <w:rFonts w:ascii="Times New Roman" w:hAnsi="Times New Roman" w:cs="Times New Roman"/>
+                <w:b/>
+                <w:bCs/>
+                <w:sz w:val="28"/>
+                <w:szCs w:val="28"/>
+              </w:rPr>
+              <w:t>%)</w:t>
+            </w:r>
+          </w:p>
+        </w:tc>
+        <w:tc>
+          <w:tcPr>
+            <w:tcW w:w="0" w:type="auto"/>
+            <w:tcMar>
+              <w:top w:w="90" w:type="dxa"/>
+              <w:left w:w="195" w:type="dxa"/>
+              <w:bottom w:w="90" w:type="dxa"/>
+              <w:right w:w="195" w:type="dxa"/>
+            </w:tcMar>
+            <w:vAlign w:val="center"/>
+            <w:hideMark/>
+          </w:tcPr>
+          <w:p>
+            <w:pPr>
+              <w:rPr>
+                <w:rFonts w:ascii="Times New Roman" w:hAnsi="Times New Roman" w:cs="Times New Roman"/>
+                <w:b/>
+                <w:bCs/>
+                <w:sz w:val="28"/>
+                <w:szCs w:val="28"/>
+              </w:rPr>
+            </w:pPr>
+            <w:proofErr w:type="gramStart"/>
+            <w:r>
+              <w:rPr>
+                <w:rFonts w:ascii="Times New Roman" w:hAnsi="Times New Roman" w:cs="Times New Roman"/>
+                <w:b/>
+                <w:bCs/>
+                <w:sz w:val="28"/>
+                <w:szCs w:val="28"/>
+              </w:rPr>
+              <w:t>Recall(</w:t>
+            </w:r>
+            <w:proofErr w:type="gramEnd"/>
+            <w:r>
+              <w:rPr>
+                <w:rFonts w:ascii="Times New Roman" w:hAnsi="Times New Roman" w:cs="Times New Roman"/>
+                <w:b/>
+                <w:bCs/>
+                <w:sz w:val="28"/>
+                <w:szCs w:val="28"/>
+              </w:rPr>
+              <w:t>%)</w:t>
+            </w:r>
+          </w:p>
+        </w:tc>
+        <w:tc>
+          <w:tcPr>
+            <w:tcW w:w="0" w:type="auto"/>
+            <w:tcMar>
+              <w:top w:w="90" w:type="dxa"/>
+              <w:left w:w="195" w:type="dxa"/>
+              <w:bottom w:w="90" w:type="dxa"/>
+              <w:right w:w="195" w:type="dxa"/>
+            </w:tcMar>
+            <w:vAlign w:val="center"/>
+            <w:hideMark/>
+          </w:tcPr>
+          <w:p>
+            <w:pPr>
+              <w:rPr>
+                <w:rFonts w:ascii="Times New Roman" w:hAnsi="Times New Roman" w:cs="Times New Roman"/>
+                <w:b/>
+                <w:bCs/>
+                <w:sz w:val="28"/>
+                <w:szCs w:val="28"/>
+              </w:rPr>
+            </w:pPr>
+            <w:r>
+              <w:rPr>
+                <w:rFonts w:ascii="Times New Roman" w:hAnsi="Times New Roman" w:cs="Times New Roman"/>
+                <w:b/>
+                <w:bCs/>
+                <w:sz w:val="28"/>
+                <w:szCs w:val="28"/>
+              </w:rPr>
+              <w:t>F1(%)</w:t>
+            </w:r>
+          </w:p>
+        </w:tc>
+      </w:tr>
+      <w:tr>
+        <w:tc>
+          <w:tcPr>
+            <w:tcW w:w="0" w:type="auto"/>
+            <w:tcMar>
+              <w:top w:w="90" w:type="dxa"/>
+              <w:left w:w="195" w:type="dxa"/>
+              <w:bottom w:w="90" w:type="dxa"/>
+              <w:right w:w="195" w:type="dxa"/>
+            </w:tcMar>
+            <w:vAlign w:val="center"/>
+            <w:hideMark/>
+          </w:tcPr>
+          <w:p>
+            <w:pPr>
+              <w:rPr>
+                <w:rFonts w:ascii="Times New Roman" w:hAnsi="Times New Roman" w:cs="Times New Roman"/>
+                <w:sz w:val="28"/>
+                <w:szCs w:val="28"/>
+              </w:rPr>
+            </w:pPr>
+            <w:r>
+              <w:rPr>
+                <w:rFonts w:ascii="Times New Roman" w:hAnsi="Times New Roman" w:cs="Times New Roman"/>
+                <w:sz w:val="28"/>
+                <w:szCs w:val="28"/>
+              </w:rPr>
+              <w:t>BERT-base</w:t>
+            </w:r>
+          </w:p>
+        </w:tc>
+        <w:tc>
+          <w:tcPr>
+            <w:tcW w:w="0" w:type="auto"/>
+            <w:tcMar>
+              <w:top w:w="90" w:type="dxa"/>
+              <w:left w:w="195" w:type="dxa"/>
+              <w:bottom w:w="90" w:type="dxa"/>
+              <w:right w:w="195" w:type="dxa"/>
+            </w:tcMar>
+            <w:vAlign w:val="center"/>
+            <w:hideMark/>
+          </w:tcPr>
+          <w:p>
+            <w:pPr>
+              <w:rPr>
+                <w:rFonts w:ascii="Times New Roman" w:hAnsi="Times New Roman" w:cs="Times New Roman"/>
+                <w:sz w:val="28"/>
+                <w:szCs w:val="28"/>
+              </w:rPr>
+            </w:pPr>
+            <w:r>
+              <w:rPr>
+                <w:rFonts w:ascii="Times New Roman" w:hAnsi="Times New Roman" w:cs="Times New Roman"/>
+                <w:sz w:val="28"/>
+                <w:szCs w:val="28"/>
+              </w:rPr>
+              <w:t>88.13</w:t>
+            </w:r>
+          </w:p>
+        </w:tc>
+        <w:tc>
+          <w:tcPr>
+            <w:tcW w:w="0" w:type="auto"/>
+            <w:tcMar>
+              <w:top w:w="90" w:type="dxa"/>
+              <w:left w:w="195" w:type="dxa"/>
+              <w:bottom w:w="90" w:type="dxa"/>
+              <w:right w:w="195" w:type="dxa"/>
+            </w:tcMar>
+            <w:vAlign w:val="center"/>
+            <w:hideMark/>
+          </w:tcPr>
+          <w:p>
+            <w:pPr>
+              <w:rPr>
+                <w:rFonts w:ascii="Times New Roman" w:hAnsi="Times New Roman" w:cs="Times New Roman"/>
+                <w:sz w:val="28"/>
+                <w:szCs w:val="28"/>
+              </w:rPr>
+            </w:pPr>
+            <w:r>
+              <w:rPr>
+                <w:rFonts w:ascii="Times New Roman" w:hAnsi="Times New Roman" w:cs="Times New Roman"/>
+                <w:b/>
+                <w:bCs/>
+                <w:sz w:val="28"/>
+                <w:szCs w:val="28"/>
+              </w:rPr>
+              <w:t>94.02</w:t>
+            </w:r>
+          </w:p>
+        </w:tc>
+        <w:tc>
+          <w:tcPr>
+            <w:tcW w:w="0" w:type="auto"/>
+            <w:tcMar>
+              <w:top w:w="90" w:type="dxa"/>
+              <w:left w:w="195" w:type="dxa"/>
+              <w:bottom w:w="90" w:type="dxa"/>
+              <w:right w:w="195" w:type="dxa"/>
+            </w:tcMar>
+            <w:vAlign w:val="center"/>
+            <w:hideMark/>
+          </w:tcPr>
+          <w:p>
+            <w:pPr>
+              <w:rPr>
+                <w:rFonts w:ascii="Times New Roman" w:hAnsi="Times New Roman" w:cs="Times New Roman"/>
+                <w:sz w:val="28"/>
+                <w:szCs w:val="28"/>
+              </w:rPr>
+            </w:pPr>
+            <w:r>
+              <w:rPr>
+                <w:rFonts w:ascii="Times New Roman" w:hAnsi="Times New Roman" w:cs="Times New Roman"/>
+                <w:sz w:val="28"/>
+                <w:szCs w:val="28"/>
+              </w:rPr>
+              <w:t>90.9</w:t>
+            </w:r>
+          </w:p>
+        </w:tc>
+      </w:tr>
+      <w:tr>
+        <w:tc>
+          <w:tcPr>
+            <w:tcW w:w="0" w:type="auto"/>
+            <w:tcMar>
+              <w:top w:w="90" w:type="dxa"/>
+              <w:left w:w="195" w:type="dxa"/>
+              <w:bottom w:w="90" w:type="dxa"/>
+              <w:right w:w="195" w:type="dxa"/>
+            </w:tcMar>
+            <w:vAlign w:val="center"/>
+            <w:hideMark/>
+          </w:tcPr>
+          <w:p>
+            <w:pPr>
+              <w:rPr>
+                <w:rFonts w:ascii="Times New Roman" w:hAnsi="Times New Roman" w:cs="Times New Roman"/>
+                <w:sz w:val="28"/>
+                <w:szCs w:val="28"/>
+              </w:rPr>
+            </w:pPr>
+            <w:r>
+              <w:rPr>
+                <w:rFonts w:ascii="Times New Roman" w:hAnsi="Times New Roman" w:cs="Times New Roman"/>
+                <w:sz w:val="28"/>
+                <w:szCs w:val="28"/>
+              </w:rPr>
+              <w:t>BERT-LSTM</w:t>
+            </w:r>
+          </w:p>
+        </w:tc>
+        <w:tc>
+          <w:tcPr>
+            <w:tcW w:w="0" w:type="auto"/>
+            <w:tcMar>
+              <w:top w:w="90" w:type="dxa"/>
+              <w:left w:w="195" w:type="dxa"/>
+              <w:bottom w:w="90" w:type="dxa"/>
+              <w:right w:w="195" w:type="dxa"/>
+            </w:tcMar>
+            <w:vAlign w:val="center"/>
+            <w:hideMark/>
+          </w:tcPr>
+          <w:p>
+            <w:pPr>
+              <w:rPr>
+                <w:rFonts w:ascii="Times New Roman" w:hAnsi="Times New Roman" w:cs="Times New Roman"/>
+                <w:sz w:val="28"/>
+                <w:szCs w:val="28"/>
+              </w:rPr>
+            </w:pPr>
+            <w:r>
+              <w:rPr>
+                <w:rFonts w:ascii="Times New Roman" w:hAnsi="Times New Roman" w:cs="Times New Roman"/>
+                <w:b/>
+                <w:bCs/>
+                <w:sz w:val="28"/>
+                <w:szCs w:val="28"/>
+              </w:rPr>
+              <w:t>89.78</w:t>
+            </w:r>
+          </w:p>
+        </w:tc>
+        <w:tc>
+          <w:tcPr>
+            <w:tcW w:w="0" w:type="auto"/>
+            <w:tcMar>
+              <w:top w:w="90" w:type="dxa"/>
+              <w:left w:w="195" w:type="dxa"/>
+              <w:bottom w:w="90" w:type="dxa"/>
+              <w:right w:w="195" w:type="dxa"/>
+            </w:tcMar>
+            <w:vAlign w:val="center"/>
+            <w:hideMark/>
+          </w:tcPr>
+          <w:p>
+            <w:pPr>
+              <w:rPr>
+                <w:rFonts w:ascii="Times New Roman" w:hAnsi="Times New Roman" w:cs="Times New Roman"/>
+                <w:sz w:val="28"/>
+                <w:szCs w:val="28"/>
+              </w:rPr>
+            </w:pPr>
+            <w:r>
+              <w:rPr>
+                <w:rFonts w:ascii="Times New Roman" w:hAnsi="Times New Roman" w:cs="Times New Roman"/>
+                <w:sz w:val="28"/>
+                <w:szCs w:val="28"/>
+              </w:rPr>
+              <w:t>92.08</w:t>
+            </w:r>
+          </w:p>
+        </w:tc>
+        <w:tc>
+          <w:tcPr>
+            <w:tcW w:w="0" w:type="auto"/>
+            <w:tcMar>
+              <w:top w:w="90" w:type="dxa"/>
+              <w:left w:w="195" w:type="dxa"/>
+              <w:bottom w:w="90" w:type="dxa"/>
+              <w:right w:w="195" w:type="dxa"/>
+            </w:tcMar>
+            <w:vAlign w:val="center"/>
+            <w:hideMark/>
+          </w:tcPr>
+          <w:p>
+            <w:pPr>
+              <w:rPr>
+                <w:rFonts w:ascii="Times New Roman" w:hAnsi="Times New Roman" w:cs="Times New Roman"/>
+                <w:sz w:val="28"/>
+                <w:szCs w:val="28"/>
+              </w:rPr>
+            </w:pPr>
+            <w:r>
+              <w:rPr>
+                <w:rFonts w:ascii="Times New Roman" w:hAnsi="Times New Roman" w:cs="Times New Roman"/>
+                <w:sz w:val="28"/>
+                <w:szCs w:val="28"/>
+              </w:rPr>
+              <w:t>90.91</w:t>
+            </w:r>
+          </w:p>
+        </w:tc>
+      </w:tr>
+      <w:tr>
+        <w:tc>
+          <w:tcPr>
+            <w:tcW w:w="0" w:type="auto"/>
+            <w:tcMar>
+              <w:top w:w="90" w:type="dxa"/>
+              <w:left w:w="195" w:type="dxa"/>
+              <w:bottom w:w="90" w:type="dxa"/>
+              <w:right w:w="195" w:type="dxa"/>
+            </w:tcMar>
+            <w:vAlign w:val="center"/>
+            <w:hideMark/>
+          </w:tcPr>
+          <w:p>
+            <w:pPr>
+              <w:rPr>
+                <w:rFonts w:ascii="Times New Roman" w:hAnsi="Times New Roman" w:cs="Times New Roman"/>
+                <w:sz w:val="28"/>
+                <w:szCs w:val="28"/>
+              </w:rPr>
+            </w:pPr>
+            <w:r>
+              <w:rPr>
+                <w:rFonts w:ascii="Times New Roman" w:hAnsi="Times New Roman" w:cs="Times New Roman"/>
+                <w:sz w:val="28"/>
+                <w:szCs w:val="28"/>
+              </w:rPr>
+              <w:t>BERT-RCNN</w:t>
+            </w:r>
+          </w:p>
+        </w:tc>
+        <w:tc>
+          <w:tcPr>
+            <w:tcW w:w="0" w:type="auto"/>
+            <w:tcMar>
+              <w:top w:w="90" w:type="dxa"/>
+              <w:left w:w="195" w:type="dxa"/>
+              <w:bottom w:w="90" w:type="dxa"/>
+              <w:right w:w="195" w:type="dxa"/>
+            </w:tcMar>
+            <w:vAlign w:val="center"/>
+            <w:hideMark/>
+          </w:tcPr>
+          <w:p>
+            <w:pPr>
+              <w:rPr>
+                <w:rFonts w:ascii="Times New Roman" w:hAnsi="Times New Roman" w:cs="Times New Roman"/>
+                <w:sz w:val="28"/>
+                <w:szCs w:val="28"/>
+              </w:rPr>
+            </w:pPr>
+            <w:r>
+              <w:rPr>
+                <w:rFonts w:ascii="Times New Roman" w:hAnsi="Times New Roman" w:cs="Times New Roman"/>
+                <w:sz w:val="28"/>
+                <w:szCs w:val="28"/>
+              </w:rPr>
+              <w:t>88.76</w:t>
+            </w:r>
+          </w:p>
+        </w:tc>
+        <w:tc>
+          <w:tcPr>
+            <w:tcW w:w="0" w:type="auto"/>
+            <w:tcMar>
+              <w:top w:w="90" w:type="dxa"/>
+              <w:left w:w="195" w:type="dxa"/>
+              <w:bottom w:w="90" w:type="dxa"/>
+              <w:right w:w="195" w:type="dxa"/>
+            </w:tcMar>
+            <w:vAlign w:val="center"/>
+            <w:hideMark/>
+          </w:tcPr>
+          <w:p>
+            <w:pPr>
+              <w:rPr>
+                <w:rFonts w:ascii="Times New Roman" w:hAnsi="Times New Roman" w:cs="Times New Roman"/>
+                <w:sz w:val="28"/>
+                <w:szCs w:val="28"/>
+              </w:rPr>
+            </w:pPr>
+            <w:r>
+              <w:rPr>
+                <w:rFonts w:ascii="Times New Roman" w:hAnsi="Times New Roman" w:cs="Times New Roman"/>
+                <w:sz w:val="28"/>
+                <w:szCs w:val="28"/>
+              </w:rPr>
+              <w:t>93.68</w:t>
+            </w:r>
+          </w:p>
+        </w:tc>
+        <w:tc>
+          <w:tcPr>
+            <w:tcW w:w="0" w:type="auto"/>
+            <w:tcMar>
+              <w:top w:w="90" w:type="dxa"/>
+              <w:left w:w="195" w:type="dxa"/>
+              <w:bottom w:w="90" w:type="dxa"/>
+              <w:right w:w="195" w:type="dxa"/>
+            </w:tcMar>
+            <w:vAlign w:val="center"/>
+            <w:hideMark/>
+          </w:tcPr>
+          <w:p>
+            <w:pPr>
+              <w:rPr>
+                <w:rFonts w:ascii="Times New Roman" w:hAnsi="Times New Roman" w:cs="Times New Roman"/>
+                <w:sz w:val="28"/>
+                <w:szCs w:val="28"/>
+              </w:rPr>
+            </w:pPr>
+            <w:r>
+              <w:rPr>
+                <w:rFonts w:ascii="Times New Roman" w:hAnsi="Times New Roman" w:cs="Times New Roman"/>
+                <w:b/>
+                <w:bCs/>
+                <w:sz w:val="28"/>
+                <w:szCs w:val="28"/>
+              </w:rPr>
+              <w:t>91.15</w:t>
+            </w:r>
+          </w:p>
+        </w:tc>
+      </w:tr>
+    </w:tbl>
     <w:p>
       <w:pPr>
         <w:rPr>
@@ -2356,6 +3628,7 @@
   <w:style w:type="paragraph" w:default="1" w:styleId="Normal">
     <w:name w:val="Normal"/>
     <w:qFormat/>
+    <w:rsid w:val="00345533"/>
   </w:style>
   <w:style w:type="paragraph" w:styleId="Heading1">
     <w:name w:val="heading 1"/>

</xml_diff>